<commit_message>
updated description and fixed bug
</commit_message>
<xml_diff>
--- a/Project/Milestone_2/Description.docx
+++ b/Project/Milestone_2/Description.docx
@@ -96,8 +96,6 @@
       <w:r>
         <w:t xml:space="preserve"> This</w:t>
       </w:r>
-      <w:bookmarkStart w:id="0" w:name="_GoBack"/>
-      <w:bookmarkEnd w:id="0"/>
       <w:r>
         <w:t xml:space="preserve"> screen allows the user to enter some more details about the trip. They can choose to elaborate on something earlier mentioned or enter any other information, for instance – what didn’t they like about the trip. As previously, user can click the ‘save’ button to save the existing information before proceeding or can move on and save all the information entered at a later stage.</w:t>
       </w:r>
@@ -213,6 +211,31 @@
       <w:r>
         <w:t xml:space="preserve">Note: I am currently still looking up the different ways to store all the data in a persistent manner which will be easy to handle. Currently inclined towards Realm. </w:t>
       </w:r>
+    </w:p>
+    <w:p>
+      <w:pPr>
+        <w:jc w:val="both"/>
+      </w:pPr>
+    </w:p>
+    <w:p>
+      <w:pPr>
+        <w:jc w:val="both"/>
+      </w:pPr>
+      <w:r>
+        <w:t xml:space="preserve">Note: The navigation and entering text has been implemented. </w:t>
+      </w:r>
+      <w:r>
+        <w:t xml:space="preserve">I am currently looking up how to open up the camera and library on pressing the corresponding buttons. I have not been able to </w:t>
+      </w:r>
+      <w:r>
+        <w:lastRenderedPageBreak/>
+        <w:t>implement that yet.</w:t>
+      </w:r>
+      <w:r>
+        <w:t xml:space="preserve"> I am also still playing with Realm to understand it better and will most probably be sticking to that for data persistence. </w:t>
+      </w:r>
+      <w:bookmarkStart w:id="0" w:name="_GoBack"/>
+      <w:bookmarkEnd w:id="0"/>
     </w:p>
     <w:sectPr>
       <w:pgSz w:w="12240" w:h="15840"/>

</xml_diff>